<commit_message>
Edited blog post for typos.
</commit_message>
<xml_diff>
--- a/content/post/2020-08-23-stats-collab.docx
+++ b/content/post/2020-08-23-stats-collab.docx
@@ -251,16 +251,16 @@
         <w:pStyle w:val="BodyText"/>
       </w:pPr>
       <w:r>
-        <w:t xml:space="preserve">Since there was large amount of disagreement among authors, it is understandable that our colleagues would also have criticisms of our manuscript. Disagreement with our opinion is fine and I personally welcome it. If we are right, it will help sharpen our future arguments for this cause, and, if we are wrong, it would hopefully change our minds. However, I do not want to engage bad faith arguments that are intended to distract from the thesis of our paper.</w:t>
+        <w:t xml:space="preserve">From here, I’ll start with some limitations of our article, and then talk about the larger themes.</w:t>
       </w:r>
     </w:p>
     <w:p>
       <w:pPr>
         <w:pStyle w:val="Heading1"/>
       </w:pPr>
-      <w:bookmarkStart w:id="22" w:name="my-own-criticisms"/>
-      <w:r>
-        <w:t xml:space="preserve">My Own Criticisms</w:t>
+      <w:bookmarkStart w:id="22" w:name="limitations-worth-discussion"/>
+      <w:r>
+        <w:t xml:space="preserve">Limitations worth discussion</w:t>
       </w:r>
       <w:bookmarkEnd w:id="22"/>
     </w:p>
@@ -268,9 +268,9 @@
       <w:pPr>
         <w:pStyle w:val="Heading2"/>
       </w:pPr>
-      <w:bookmarkStart w:id="23" w:name="our-analysis-in-figure-2-has-limitations"/>
-      <w:r>
-        <w:t xml:space="preserve">Our analysis in Figure 2 has limitations</w:t>
+      <w:bookmarkStart w:id="23" w:name="our-analysis"/>
+      <w:r>
+        <w:t xml:space="preserve">Our analysis</w:t>
       </w:r>
       <w:bookmarkEnd w:id="23"/>
     </w:p>
@@ -297,7 +297,7 @@
         <w:t xml:space="preserve"> </w:t>
       </w:r>
       <w:r>
-        <w:t xml:space="preserve">to collaborate on these studies and imply that increasing that proportion would be beneficial to sport and exercise science. However, there are limits to what we can actually say with this data. All the data can really tell us is that the majority of sport and exercise scientists do not collaborate with statisticians in way that merits authorship. This excludes situations where statisticians were consulted but not included on the manuscript, and excludes those with formal statistics training embedded with departments that do sport and exercise science research (more on that below). As we stated in the supplement this analysis is also limited by the criteria we used to count statistical collaborators. On a personal note, many of my own papers would</w:t>
+        <w:t xml:space="preserve">to collaborate on these studies and imply that increasing that proportion would be beneficial to sport and exercise science. However, there are limits to what we can actually say with this data. All the data can really tell us is that the majority of sport and exercise scientists do not collaborate with statisticians in a way that merits authorship. This excludes situations where statisticians were consulted but not included on the manuscript, and excludes those with formal statistics training embedded with departments that do sport and exercise science research (more on that below). As we stated in the supplement this analysis is also limited by the criteria we used to count statistical collaborators. On a personal note, many of my own papers would</w:t>
       </w:r>
       <w:r>
         <w:t xml:space="preserve"> </w:t>
@@ -320,7 +320,7 @@
         <w:pStyle w:val="BodyText"/>
       </w:pPr>
       <w:r>
-        <w:t xml:space="preserve">Moreover, I think most of my co-authors would agree that some quantitative studies do not require much statistical expertise in order to be analyzed properly. I am reminded of the time a colleague, who is well trained in statistics, told me</w:t>
+        <w:t xml:space="preserve">Moreover, I think most of (if not all) my co-authors would agree that some quantitative studies do not require much statistical expertise in order to be analyzed properly. I am reminded of the time a colleague, who is well trained in statistics, told me</w:t>
       </w:r>
       <w:r>
         <w:t xml:space="preserve"> </w:t>
@@ -425,7 +425,7 @@
         <w:pStyle w:val="BodyText"/>
       </w:pPr>
       <w:r>
-        <w:t xml:space="preserve">Overall, our data cannot prove that sport scientists lack statistics training or that all researchers absolutely need to have a statistician on their papers/projects for their results to be valid. Instead, my takeaway is that statistical collaboration is exceedingly rare, and since many sport scientists likely haven’t collaborated with a statistician, it something that many sport scientists should give a try. Honestly, if we could double that percentage (get over 25%) in the next 10 years I would be ecstatic.</w:t>
+        <w:t xml:space="preserve">Overall, our data cannot prove that sport scientists lack statistics training or that all researchers absolutely need to have a statistician on their papers/projects for their results to be valid. Instead, my takeaway is that statistical collaboration is exceedingly rare, and since many sport scientists likely haven’t collaborated with a statistician, it may be something that many sport scientists should give a try. Honestly, if we could double that percentage (get over 25%) in the next 10 years I would be ecstatic.</w:t>
       </w:r>
     </w:p>
     <w:p>
@@ -664,7 +664,7 @@
         <w:pStyle w:val="BodyText"/>
       </w:pPr>
       <w:r>
-        <w:t xml:space="preserve">Some of your reading this may have an extensive background in statistics, and are wondering if I would suggest that even you should consult a statistician. My answer is probably yes, and let me tell you why. I have</w:t>
+        <w:t xml:space="preserve">Some of you reading this may have an extensive background in statistics, and are wondering if I would suggest that even you should consult a statistician. My answer is probably yes, and let me tell you why. I have a</w:t>
       </w:r>
       <w:r>
         <w:t xml:space="preserve"> </w:t>
@@ -682,7 +682,7 @@
         <w:t xml:space="preserve"> </w:t>
       </w:r>
       <w:r>
-        <w:t xml:space="preserve">in statistics which involved a minimum of 18 credit hours, but I even took it a step further and took enough classes to qualify for a Masters (though I never formally did a thesis; c’est la vie). Despite this background I still collaborate with other statistics experts on nearly all of my work. For example, I am about to start a large project that involves 2 other statistics experts. I need their help because just like any other field statistics has niches of expertise. All of my</w:t>
+        <w:t xml:space="preserve">in statistics which involved a minimum of 18 credit hours, but I even took it a step further and took enough classes to qualify for a Masters (though I never formally did a thesis; c’est la vie). Despite this training, I still collaborate with other statistics experts on nearly all of my work. For example, I am about to start a large project that involves 2 other statistics experts. I need their help because ,just like any other field, statistics has niches of expertise. All of my</w:t>
       </w:r>
       <w:r>
         <w:t xml:space="preserve"> </w:t>
@@ -708,7 +708,7 @@
         <w:pStyle w:val="BodyText"/>
       </w:pPr>
       <w:r>
-        <w:t xml:space="preserve">TL;DR: If you have the opportunity to consult, or develop a working relationship with a statistician (even if you are statistician yourself) I would take that opportunity.</w:t>
+        <w:t xml:space="preserve">TL;DR: If you have the opportunity to consult, or develop a working relationship, with a statistician (even if you are statistician yourself) I would take that opportunity.</w:t>
       </w:r>
     </w:p>
     <w:p>
@@ -958,7 +958,7 @@
         <w:pStyle w:val="FirstParagraph"/>
       </w:pPr>
       <w:r>
-        <w:t xml:space="preserve">Another point I want to emphasize is that I advocate for more than just statistical collaboration. I think we should be collaborating with other subject area experts as well. For example, my spouse, who is a muscle physiology expert, is currently working with clinical psychologist on a very interesting project. My spouse brings her physiology expertise to the project and her collaborator brings their extensive clinical experience. Together I think they are going to do some very impactful work because their combined knowledge brings a new perspective to the scientific literature. So, my passion for collaboration isn’t limited to statistics it applies to anything that involves expertise. I think sport and exercise science would benefit from collaborating with more clinicians, psychologists, engineers, or maybe even</w:t>
+        <w:t xml:space="preserve">Another point I want to emphasize is that I advocate for more than just statistical collaboration. I think we should be collaborating with other subject area experts. For example, my spouse, who is a muscle physiology expert, is currently working with clinical psychologist on a very interesting project. My spouse brings her physiology expertise to the project and her collaborator brings their extensive clinical experience. Together I think they are going to do some very impactful work because their combined knowledge brings a new perspective to the scientific literature. So, my passion for collaboration isn’t limited to statistics. I advocate for collaboration in anything that involves expertise. I think sport and exercise science would benefit from collaborating with more clinicians, psychologists, engineers, or maybe even</w:t>
       </w:r>
       <w:r>
         <w:t xml:space="preserve"> </w:t>

</xml_diff>